<commit_message>
Minor changes to the production diary.
</commit_message>
<xml_diff>
--- a/Assessment_Information/ChenXihao-Game_Dev-A2-Production_Diary.docx
+++ b/Assessment_Information/ChenXihao-Game_Dev-A2-Production_Diary.docx
@@ -346,7 +346,7 @@
                                       <w:sz w:val="52"/>
                                       <w:szCs w:val="52"/>
                                     </w:rPr>
-                                    <w:t>Game Development Cluster</w:t>
+                                    <w:t>Blender Animation</w:t>
                                   </w:r>
                                 </w:p>
                               </w:txbxContent>
@@ -432,7 +432,7 @@
                                 <w:sz w:val="52"/>
                                 <w:szCs w:val="52"/>
                               </w:rPr>
-                              <w:t>Game Development Cluster</w:t>
+                              <w:t>Blender Animation</w:t>
                             </w:r>
                           </w:p>
                         </w:txbxContent>
@@ -675,7 +675,7 @@
                                 <w:sdtPr>
                                   <w:rPr>
                                     <w:caps/>
-                                    <w:color w:val="A5300F" w:themeColor="accent1"/>
+                                    <w:color w:val="F07F09" w:themeColor="accent1"/>
                                     <w:sz w:val="28"/>
                                     <w:szCs w:val="28"/>
                                   </w:rPr>
@@ -693,7 +693,7 @@
                                       <w:spacing w:before="40" w:after="40"/>
                                       <w:rPr>
                                         <w:caps/>
-                                        <w:color w:val="A5300F" w:themeColor="accent1"/>
+                                        <w:color w:val="F07F09" w:themeColor="accent1"/>
                                         <w:sz w:val="28"/>
                                         <w:szCs w:val="28"/>
                                       </w:rPr>
@@ -701,7 +701,7 @@
                                     <w:r>
                                       <w:rPr>
                                         <w:caps/>
-                                        <w:color w:val="A5300F" w:themeColor="accent1"/>
+                                        <w:color w:val="F07F09" w:themeColor="accent1"/>
                                         <w:sz w:val="28"/>
                                         <w:szCs w:val="28"/>
                                       </w:rPr>
@@ -710,11 +710,11 @@
                                     <w:r>
                                       <w:rPr>
                                         <w:caps/>
-                                        <w:color w:val="A5300F" w:themeColor="accent1"/>
+                                        <w:color w:val="F07F09" w:themeColor="accent1"/>
                                         <w:sz w:val="28"/>
                                         <w:szCs w:val="28"/>
                                       </w:rPr>
-                                      <w:t>3</w:t>
+                                      <w:t>2</w:t>
                                     </w:r>
                                   </w:p>
                                 </w:sdtContent>
@@ -725,7 +725,7 @@
                                   <w:spacing w:before="40" w:after="40"/>
                                   <w:rPr>
                                     <w:caps/>
-                                    <w:color w:val="7F5F52" w:themeColor="accent5"/>
+                                    <w:color w:val="604878" w:themeColor="accent5"/>
                                     <w:sz w:val="24"/>
                                     <w:szCs w:val="24"/>
                                   </w:rPr>
@@ -734,7 +734,7 @@
                                   <w:sdtPr>
                                     <w:rPr>
                                       <w:caps/>
-                                      <w:color w:val="7F5F52" w:themeColor="accent5"/>
+                                      <w:color w:val="604878" w:themeColor="accent5"/>
                                       <w:sz w:val="24"/>
                                       <w:szCs w:val="24"/>
                                     </w:rPr>
@@ -749,7 +749,7 @@
                                     <w:r>
                                       <w:rPr>
                                         <w:caps/>
-                                        <w:color w:val="7F5F52" w:themeColor="accent5"/>
+                                        <w:color w:val="604878" w:themeColor="accent5"/>
                                         <w:sz w:val="24"/>
                                         <w:szCs w:val="24"/>
                                       </w:rPr>
@@ -760,7 +760,7 @@
                                 <w:r>
                                   <w:rPr>
                                     <w:caps/>
-                                    <w:color w:val="7F5F52" w:themeColor="accent5"/>
+                                    <w:color w:val="604878" w:themeColor="accent5"/>
                                     <w:sz w:val="24"/>
                                     <w:szCs w:val="24"/>
                                   </w:rPr>
@@ -796,7 +796,7 @@
                           <w:sdtPr>
                             <w:rPr>
                               <w:caps/>
-                              <w:color w:val="A5300F" w:themeColor="accent1"/>
+                              <w:color w:val="F07F09" w:themeColor="accent1"/>
                               <w:sz w:val="28"/>
                               <w:szCs w:val="28"/>
                             </w:rPr>
@@ -814,7 +814,7 @@
                                 <w:spacing w:before="40" w:after="40"/>
                                 <w:rPr>
                                   <w:caps/>
-                                  <w:color w:val="A5300F" w:themeColor="accent1"/>
+                                  <w:color w:val="F07F09" w:themeColor="accent1"/>
                                   <w:sz w:val="28"/>
                                   <w:szCs w:val="28"/>
                                 </w:rPr>
@@ -822,7 +822,7 @@
                               <w:r>
                                 <w:rPr>
                                   <w:caps/>
-                                  <w:color w:val="A5300F" w:themeColor="accent1"/>
+                                  <w:color w:val="F07F09" w:themeColor="accent1"/>
                                   <w:sz w:val="28"/>
                                   <w:szCs w:val="28"/>
                                 </w:rPr>
@@ -831,11 +831,11 @@
                               <w:r>
                                 <w:rPr>
                                   <w:caps/>
-                                  <w:color w:val="A5300F" w:themeColor="accent1"/>
+                                  <w:color w:val="F07F09" w:themeColor="accent1"/>
                                   <w:sz w:val="28"/>
                                   <w:szCs w:val="28"/>
                                 </w:rPr>
-                                <w:t>3</w:t>
+                                <w:t>2</w:t>
                               </w:r>
                             </w:p>
                           </w:sdtContent>
@@ -846,7 +846,7 @@
                             <w:spacing w:before="40" w:after="40"/>
                             <w:rPr>
                               <w:caps/>
-                              <w:color w:val="7F5F52" w:themeColor="accent5"/>
+                              <w:color w:val="604878" w:themeColor="accent5"/>
                               <w:sz w:val="24"/>
                               <w:szCs w:val="24"/>
                             </w:rPr>
@@ -855,7 +855,7 @@
                             <w:sdtPr>
                               <w:rPr>
                                 <w:caps/>
-                                <w:color w:val="7F5F52" w:themeColor="accent5"/>
+                                <w:color w:val="604878" w:themeColor="accent5"/>
                                 <w:sz w:val="24"/>
                                 <w:szCs w:val="24"/>
                               </w:rPr>
@@ -870,7 +870,7 @@
                               <w:r>
                                 <w:rPr>
                                   <w:caps/>
-                                  <w:color w:val="7F5F52" w:themeColor="accent5"/>
+                                  <w:color w:val="604878" w:themeColor="accent5"/>
                                   <w:sz w:val="24"/>
                                   <w:szCs w:val="24"/>
                                 </w:rPr>
@@ -881,7 +881,7 @@
                           <w:r>
                             <w:rPr>
                               <w:caps/>
-                              <w:color w:val="7F5F52" w:themeColor="accent5"/>
+                              <w:color w:val="604878" w:themeColor="accent5"/>
                               <w:sz w:val="24"/>
                               <w:szCs w:val="24"/>
                             </w:rPr>
@@ -1026,7 +1026,7 @@
               </mc:Choice>
               <mc:Fallback>
                 <w:pict>
-                  <v:rect w14:anchorId="5AA39480" id="Rectangle 130" o:spid="_x0000_s1033" style="position:absolute;margin-left:-4.4pt;margin-top:0;width:46.8pt;height:77.75pt;z-index:251665408;visibility:visible;mso-wrap-style:square;mso-width-percent:76;mso-height-percent:98;mso-top-percent:23;mso-wrap-distance-left:9pt;mso-wrap-distance-top:0;mso-wrap-distance-right:9pt;mso-wrap-distance-bottom:0;mso-position-horizontal:right;mso-position-horizontal-relative:margin;mso-position-vertical-relative:page;mso-width-percent:76;mso-height-percent:98;mso-top-percent:23;mso-width-relative:page;mso-height-relative:page;v-text-anchor:bottom" o:gfxdata="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" fillcolor="#a5300f [3204]" stroked="f" strokeweight="1.5pt">
+                  <v:rect w14:anchorId="5AA39480" id="Rectangle 130" o:spid="_x0000_s1033" style="position:absolute;margin-left:-4.4pt;margin-top:0;width:46.8pt;height:77.75pt;z-index:251665408;visibility:visible;mso-wrap-style:square;mso-width-percent:76;mso-height-percent:98;mso-top-percent:23;mso-wrap-distance-left:9pt;mso-wrap-distance-top:0;mso-wrap-distance-right:9pt;mso-wrap-distance-bottom:0;mso-position-horizontal:right;mso-position-horizontal-relative:margin;mso-position-vertical-relative:page;mso-width-percent:76;mso-height-percent:98;mso-top-percent:23;mso-width-relative:page;mso-height-relative:page;v-text-anchor:bottom" o:gfxdata="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" fillcolor="#f07f09 [3204]" stroked="f" strokeweight="1.5pt">
                     <v:stroke endcap="round"/>
                     <o:lock v:ext="edit" aspectratio="t"/>
                     <v:textbox inset="3.6pt,,3.6pt">
@@ -1219,7 +1219,10 @@
       </w:pPr>
       <w:r>
         <w:lastRenderedPageBreak/>
-        <w:t>Section 1</w:t>
+        <w:t>Part 1 – Research</w:t>
+      </w:r>
+      <w:r>
+        <w:t xml:space="preserve"> and Identify 3D Software</w:t>
       </w:r>
     </w:p>
     <w:p>
@@ -1227,63 +1230,103 @@
         <w:pStyle w:val="Heading2"/>
       </w:pPr>
       <w:r>
-        <w:t>Part 1 – Research</w:t>
+        <w:t>Animation and 3D Model Choices</w:t>
       </w:r>
     </w:p>
     <w:p>
-      <w:pPr>
-        <w:pStyle w:val="ListParagraph"/>
-        <w:numPr>
-          <w:ilvl w:val="0"/>
-          <w:numId w:val="14"/>
-        </w:numPr>
-      </w:pPr>
       <w:r>
-        <w:t>A* is a pathfinding algorithm similar to Dijkstra’s algorithm, but includes a heuristic function that improves its computation speed.</w:t>
+        <w:t>D</w:t>
+      </w:r>
+      <w:r>
+        <w:t>etail the animation you are going to create and the 3-D model that you will use to implement it.</w:t>
       </w:r>
     </w:p>
     <w:p>
       <w:pPr>
-        <w:pStyle w:val="ListParagraph"/>
-        <w:numPr>
-          <w:ilvl w:val="0"/>
-          <w:numId w:val="14"/>
-        </w:numPr>
-      </w:pPr>
-      <w:hyperlink r:id="rId10" w:history="1">
-        <w:r>
-          <w:rPr>
-            <w:rStyle w:val="Hyperlink"/>
-          </w:rPr>
-          <w:t>https://www.researchgate.net/publication/267809499_A-based_Pathfinding_in_Modern_Computer_Games</w:t>
-        </w:r>
-      </w:hyperlink>
+        <w:pStyle w:val="Heading3"/>
+      </w:pPr>
+      <w:r>
+        <w:t>Research (</w:t>
+      </w:r>
+      <w:r>
+        <w:t>Blender</w:t>
+      </w:r>
+      <w:r>
+        <w:t>)</w:t>
+      </w:r>
     </w:p>
     <w:p>
-      <w:pPr>
-        <w:pStyle w:val="ListParagraph"/>
-        <w:numPr>
-          <w:ilvl w:val="0"/>
-          <w:numId w:val="14"/>
-        </w:numPr>
-      </w:pPr>
-      <w:hyperlink r:id="rId11" w:history="1">
-        <w:r>
-          <w:rPr>
-            <w:rStyle w:val="Hyperlink"/>
-          </w:rPr>
-          <w:t>https://www.youtube.com/watch?v=ySN5Wnu88nE</w:t>
-        </w:r>
-      </w:hyperlink>
+      <w:r>
+        <w:t>Document and evaluate</w:t>
+      </w:r>
+      <w:r>
+        <w:t xml:space="preserve"> research relating to Blender</w:t>
+      </w:r>
+      <w:r>
+        <w:t>.</w:t>
+      </w:r>
     </w:p>
     <w:p>
-      <w:pPr>
-        <w:pStyle w:val="ListParagraph"/>
-        <w:numPr>
-          <w:ilvl w:val="0"/>
-          <w:numId w:val="14"/>
-        </w:numPr>
-      </w:pPr>
+      <w:r>
+        <w:t>Capabilities, toolsets, features</w:t>
+      </w:r>
+    </w:p>
+    <w:p>
+      <w:pPr>
+        <w:spacing w:line="276" w:lineRule="auto"/>
+      </w:pPr>
+      <w:r>
+        <w:t>Explore the primary processes for different types of navigation within the 3-D environment. Briefly describe the processes for panning, zooming, and rotating the viewport in Blender.</w:t>
+      </w:r>
+    </w:p>
+    <w:p>
+      <w:pPr>
+        <w:pStyle w:val="Heading4"/>
+      </w:pPr>
+      <w:r>
+        <w:t>Workflow Improvements</w:t>
+      </w:r>
+    </w:p>
+    <w:p>
+      <w:pPr>
+        <w:spacing w:line="276" w:lineRule="auto"/>
+      </w:pPr>
+      <w:r>
+        <w:t>Identify and briefly describe at least three (3) hotkeys, two (2) alternative navigation procedures, and two (2) input procedures that will help to improve your performance when using Blender.</w:t>
+      </w:r>
+    </w:p>
+    <w:p>
+      <w:pPr>
+        <w:pStyle w:val="Heading3"/>
+      </w:pPr>
+      <w:r>
+        <w:t>Research (</w:t>
+      </w:r>
+      <w:r>
+        <w:t>Maya</w:t>
+      </w:r>
+      <w:r>
+        <w:t>)</w:t>
+      </w:r>
+    </w:p>
+    <w:p>
+      <w:r>
+        <w:t>Document and evaluate</w:t>
+      </w:r>
+      <w:r>
+        <w:t xml:space="preserve"> research relating to </w:t>
+      </w:r>
+      <w:r>
+        <w:t>Maya</w:t>
+      </w:r>
+      <w:r>
+        <w:t>.</w:t>
+      </w:r>
+    </w:p>
+    <w:p>
+      <w:r>
+        <w:t>Capabilities, toolsets, features</w:t>
+      </w:r>
       <w:r>
         <w:br w:type="page"/>
       </w:r>
@@ -1354,8 +1397,8 @@
       </w:sdtContent>
     </w:sdt>
     <w:sectPr>
-      <w:headerReference w:type="default" r:id="rId12"/>
-      <w:footerReference w:type="default" r:id="rId13"/>
+      <w:headerReference w:type="default" r:id="rId10"/>
+      <w:footerReference w:type="default" r:id="rId11"/>
       <w:pgSz w:w="11906" w:h="16838"/>
       <w:pgMar w:top="1440" w:right="1440" w:bottom="1440" w:left="1440" w:header="708" w:footer="708" w:gutter="0"/>
       <w:pgNumType w:start="0"/>
@@ -1397,7 +1440,7 @@
   <w:tbl>
     <w:tblPr>
       <w:tblW w:w="5000" w:type="pct"/>
-      <w:shd w:val="clear" w:color="auto" w:fill="A5300F" w:themeFill="accent1"/>
+      <w:shd w:val="clear" w:color="auto" w:fill="F07F09" w:themeFill="accent1"/>
       <w:tblCellMar>
         <w:left w:w="115" w:type="dxa"/>
         <w:right w:w="115" w:type="dxa"/>
@@ -1412,7 +1455,7 @@
       <w:tc>
         <w:tcPr>
           <w:tcW w:w="2500" w:type="pct"/>
-          <w:shd w:val="clear" w:color="auto" w:fill="A5300F" w:themeFill="accent1"/>
+          <w:shd w:val="clear" w:color="auto" w:fill="F07F09" w:themeFill="accent1"/>
           <w:vAlign w:val="center"/>
         </w:tcPr>
         <w:p>
@@ -1471,7 +1514,7 @@
       <w:tc>
         <w:tcPr>
           <w:tcW w:w="2500" w:type="pct"/>
-          <w:shd w:val="clear" w:color="auto" w:fill="A5300F" w:themeFill="accent1"/>
+          <w:shd w:val="clear" w:color="auto" w:fill="F07F09" w:themeFill="accent1"/>
           <w:vAlign w:val="center"/>
         </w:tcPr>
         <w:p>
@@ -1701,7 +1744,7 @@
         </mc:Choice>
         <mc:Fallback>
           <w:pict>
-            <v:rect w14:anchorId="52A42408" id="Rectangle 133" o:spid="_x0000_s1034" style="position:absolute;margin-left:-4.4pt;margin-top:0;width:46.8pt;height:77.75pt;z-index:251659264;visibility:visible;mso-wrap-style:square;mso-width-percent:76;mso-height-percent:98;mso-top-percent:23;mso-wrap-distance-left:9pt;mso-wrap-distance-top:18pt;mso-wrap-distance-right:9pt;mso-wrap-distance-bottom:18pt;mso-position-horizontal:right;mso-position-horizontal-relative:margin;mso-position-vertical-relative:page;mso-width-percent:76;mso-height-percent:98;mso-top-percent:23;mso-width-relative:page;mso-height-relative:page;v-text-anchor:bottom" o:gfxdata="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" o:allowoverlap="f" fillcolor="#a5300f [3204]" stroked="f" strokeweight="1.5pt">
+            <v:rect w14:anchorId="52A42408" id="Rectangle 133" o:spid="_x0000_s1034" style="position:absolute;margin-left:-4.4pt;margin-top:0;width:46.8pt;height:77.75pt;z-index:251659264;visibility:visible;mso-wrap-style:square;mso-width-percent:76;mso-height-percent:98;mso-top-percent:23;mso-wrap-distance-left:9pt;mso-wrap-distance-top:18pt;mso-wrap-distance-right:9pt;mso-wrap-distance-bottom:18pt;mso-position-horizontal:right;mso-position-horizontal-relative:margin;mso-position-vertical-relative:page;mso-width-percent:76;mso-height-percent:98;mso-top-percent:23;mso-width-relative:page;mso-height-relative:page;v-text-anchor:bottom" o:gfxdata="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" o:allowoverlap="f" fillcolor="#f07f09 [3204]" stroked="f" strokeweight="1.5pt">
               <v:stroke endcap="round"/>
               <o:lock v:ext="edit" aspectratio="t"/>
               <v:textbox>
@@ -1887,6 +1930,92 @@
     </w:lvl>
   </w:abstractNum>
   <w:abstractNum w:abstractNumId="1" w15:restartNumberingAfterBreak="0">
+    <w:nsid w:val="12FF0683"/>
+    <w:multiLevelType w:val="hybridMultilevel"/>
+    <w:tmpl w:val="FE64E018"/>
+    <w:lvl w:ilvl="0" w:tplc="0C09000F">
+      <w:start w:val="1"/>
+      <w:numFmt w:val="decimal"/>
+      <w:lvlText w:val="%1."/>
+      <w:lvlJc w:val="left"/>
+      <w:pPr>
+        <w:ind w:left="360" w:hanging="360"/>
+      </w:pPr>
+    </w:lvl>
+    <w:lvl w:ilvl="1" w:tplc="0C090019" w:tentative="1">
+      <w:start w:val="1"/>
+      <w:numFmt w:val="lowerLetter"/>
+      <w:lvlText w:val="%2."/>
+      <w:lvlJc w:val="left"/>
+      <w:pPr>
+        <w:ind w:left="1080" w:hanging="360"/>
+      </w:pPr>
+    </w:lvl>
+    <w:lvl w:ilvl="2" w:tplc="0C09001B" w:tentative="1">
+      <w:start w:val="1"/>
+      <w:numFmt w:val="lowerRoman"/>
+      <w:lvlText w:val="%3."/>
+      <w:lvlJc w:val="right"/>
+      <w:pPr>
+        <w:ind w:left="1800" w:hanging="180"/>
+      </w:pPr>
+    </w:lvl>
+    <w:lvl w:ilvl="3" w:tplc="0C09000F" w:tentative="1">
+      <w:start w:val="1"/>
+      <w:numFmt w:val="decimal"/>
+      <w:lvlText w:val="%4."/>
+      <w:lvlJc w:val="left"/>
+      <w:pPr>
+        <w:ind w:left="2520" w:hanging="360"/>
+      </w:pPr>
+    </w:lvl>
+    <w:lvl w:ilvl="4" w:tplc="0C090019" w:tentative="1">
+      <w:start w:val="1"/>
+      <w:numFmt w:val="lowerLetter"/>
+      <w:lvlText w:val="%5."/>
+      <w:lvlJc w:val="left"/>
+      <w:pPr>
+        <w:ind w:left="3240" w:hanging="360"/>
+      </w:pPr>
+    </w:lvl>
+    <w:lvl w:ilvl="5" w:tplc="0C09001B" w:tentative="1">
+      <w:start w:val="1"/>
+      <w:numFmt w:val="lowerRoman"/>
+      <w:lvlText w:val="%6."/>
+      <w:lvlJc w:val="right"/>
+      <w:pPr>
+        <w:ind w:left="3960" w:hanging="180"/>
+      </w:pPr>
+    </w:lvl>
+    <w:lvl w:ilvl="6" w:tplc="0C09000F" w:tentative="1">
+      <w:start w:val="1"/>
+      <w:numFmt w:val="decimal"/>
+      <w:lvlText w:val="%7."/>
+      <w:lvlJc w:val="left"/>
+      <w:pPr>
+        <w:ind w:left="4680" w:hanging="360"/>
+      </w:pPr>
+    </w:lvl>
+    <w:lvl w:ilvl="7" w:tplc="0C090019" w:tentative="1">
+      <w:start w:val="1"/>
+      <w:numFmt w:val="lowerLetter"/>
+      <w:lvlText w:val="%8."/>
+      <w:lvlJc w:val="left"/>
+      <w:pPr>
+        <w:ind w:left="5400" w:hanging="360"/>
+      </w:pPr>
+    </w:lvl>
+    <w:lvl w:ilvl="8" w:tplc="0C09001B" w:tentative="1">
+      <w:start w:val="1"/>
+      <w:numFmt w:val="lowerRoman"/>
+      <w:lvlText w:val="%9."/>
+      <w:lvlJc w:val="right"/>
+      <w:pPr>
+        <w:ind w:left="6120" w:hanging="180"/>
+      </w:pPr>
+    </w:lvl>
+  </w:abstractNum>
+  <w:abstractNum w:abstractNumId="2" w15:restartNumberingAfterBreak="0">
     <w:nsid w:val="165F7BCC"/>
     <w:multiLevelType w:val="hybridMultilevel"/>
     <w:tmpl w:val="26026BEC"/>
@@ -1998,7 +2127,7 @@
       </w:rPr>
     </w:lvl>
   </w:abstractNum>
-  <w:abstractNum w:abstractNumId="2" w15:restartNumberingAfterBreak="0">
+  <w:abstractNum w:abstractNumId="3" w15:restartNumberingAfterBreak="0">
     <w:nsid w:val="1ED6221D"/>
     <w:multiLevelType w:val="hybridMultilevel"/>
     <w:tmpl w:val="794838F2"/>
@@ -2105,7 +2234,7 @@
       </w:rPr>
     </w:lvl>
   </w:abstractNum>
-  <w:abstractNum w:abstractNumId="3" w15:restartNumberingAfterBreak="0">
+  <w:abstractNum w:abstractNumId="4" w15:restartNumberingAfterBreak="0">
     <w:nsid w:val="27521E43"/>
     <w:multiLevelType w:val="hybridMultilevel"/>
     <w:tmpl w:val="4B4E44B4"/>
@@ -2215,7 +2344,7 @@
       </w:rPr>
     </w:lvl>
   </w:abstractNum>
-  <w:abstractNum w:abstractNumId="4" w15:restartNumberingAfterBreak="0">
+  <w:abstractNum w:abstractNumId="5" w15:restartNumberingAfterBreak="0">
     <w:nsid w:val="2A083154"/>
     <w:multiLevelType w:val="hybridMultilevel"/>
     <w:tmpl w:val="53F2C5FC"/>
@@ -2328,7 +2457,7 @@
       </w:rPr>
     </w:lvl>
   </w:abstractNum>
-  <w:abstractNum w:abstractNumId="5" w15:restartNumberingAfterBreak="0">
+  <w:abstractNum w:abstractNumId="6" w15:restartNumberingAfterBreak="0">
     <w:nsid w:val="2A604CFF"/>
     <w:multiLevelType w:val="hybridMultilevel"/>
     <w:tmpl w:val="19EE4438"/>
@@ -2440,7 +2569,7 @@
       </w:rPr>
     </w:lvl>
   </w:abstractNum>
-  <w:abstractNum w:abstractNumId="6" w15:restartNumberingAfterBreak="0">
+  <w:abstractNum w:abstractNumId="7" w15:restartNumberingAfterBreak="0">
     <w:nsid w:val="2E681955"/>
     <w:multiLevelType w:val="hybridMultilevel"/>
     <w:tmpl w:val="F90CFD3A"/>
@@ -2553,7 +2682,7 @@
       </w:rPr>
     </w:lvl>
   </w:abstractNum>
-  <w:abstractNum w:abstractNumId="7" w15:restartNumberingAfterBreak="0">
+  <w:abstractNum w:abstractNumId="8" w15:restartNumberingAfterBreak="0">
     <w:nsid w:val="315C4587"/>
     <w:multiLevelType w:val="hybridMultilevel"/>
     <w:tmpl w:val="10F0183E"/>
@@ -2639,7 +2768,120 @@
       </w:pPr>
     </w:lvl>
   </w:abstractNum>
-  <w:abstractNum w:abstractNumId="8" w15:restartNumberingAfterBreak="0">
+  <w:abstractNum w:abstractNumId="9" w15:restartNumberingAfterBreak="0">
+    <w:nsid w:val="32D00F58"/>
+    <w:multiLevelType w:val="hybridMultilevel"/>
+    <w:tmpl w:val="CBD66008"/>
+    <w:lvl w:ilvl="0" w:tplc="0C090001">
+      <w:start w:val="1"/>
+      <w:numFmt w:val="bullet"/>
+      <w:lvlText w:val=""/>
+      <w:lvlJc w:val="left"/>
+      <w:pPr>
+        <w:ind w:left="720" w:hanging="360"/>
+      </w:pPr>
+      <w:rPr>
+        <w:rFonts w:ascii="Symbol" w:hAnsi="Symbol" w:hint="default"/>
+      </w:rPr>
+    </w:lvl>
+    <w:lvl w:ilvl="1" w:tplc="0C090003" w:tentative="1">
+      <w:start w:val="1"/>
+      <w:numFmt w:val="bullet"/>
+      <w:lvlText w:val="o"/>
+      <w:lvlJc w:val="left"/>
+      <w:pPr>
+        <w:ind w:left="1440" w:hanging="360"/>
+      </w:pPr>
+      <w:rPr>
+        <w:rFonts w:ascii="Courier New" w:hAnsi="Courier New" w:cs="Courier New" w:hint="default"/>
+      </w:rPr>
+    </w:lvl>
+    <w:lvl w:ilvl="2" w:tplc="0C090005" w:tentative="1">
+      <w:start w:val="1"/>
+      <w:numFmt w:val="bullet"/>
+      <w:lvlText w:val=""/>
+      <w:lvlJc w:val="left"/>
+      <w:pPr>
+        <w:ind w:left="2160" w:hanging="360"/>
+      </w:pPr>
+      <w:rPr>
+        <w:rFonts w:ascii="Wingdings" w:hAnsi="Wingdings" w:hint="default"/>
+      </w:rPr>
+    </w:lvl>
+    <w:lvl w:ilvl="3" w:tplc="0C090001" w:tentative="1">
+      <w:start w:val="1"/>
+      <w:numFmt w:val="bullet"/>
+      <w:lvlText w:val=""/>
+      <w:lvlJc w:val="left"/>
+      <w:pPr>
+        <w:ind w:left="2880" w:hanging="360"/>
+      </w:pPr>
+      <w:rPr>
+        <w:rFonts w:ascii="Symbol" w:hAnsi="Symbol" w:hint="default"/>
+      </w:rPr>
+    </w:lvl>
+    <w:lvl w:ilvl="4" w:tplc="0C090003" w:tentative="1">
+      <w:start w:val="1"/>
+      <w:numFmt w:val="bullet"/>
+      <w:lvlText w:val="o"/>
+      <w:lvlJc w:val="left"/>
+      <w:pPr>
+        <w:ind w:left="3600" w:hanging="360"/>
+      </w:pPr>
+      <w:rPr>
+        <w:rFonts w:ascii="Courier New" w:hAnsi="Courier New" w:cs="Courier New" w:hint="default"/>
+      </w:rPr>
+    </w:lvl>
+    <w:lvl w:ilvl="5" w:tplc="0C090005" w:tentative="1">
+      <w:start w:val="1"/>
+      <w:numFmt w:val="bullet"/>
+      <w:lvlText w:val=""/>
+      <w:lvlJc w:val="left"/>
+      <w:pPr>
+        <w:ind w:left="4320" w:hanging="360"/>
+      </w:pPr>
+      <w:rPr>
+        <w:rFonts w:ascii="Wingdings" w:hAnsi="Wingdings" w:hint="default"/>
+      </w:rPr>
+    </w:lvl>
+    <w:lvl w:ilvl="6" w:tplc="0C090001" w:tentative="1">
+      <w:start w:val="1"/>
+      <w:numFmt w:val="bullet"/>
+      <w:lvlText w:val=""/>
+      <w:lvlJc w:val="left"/>
+      <w:pPr>
+        <w:ind w:left="5040" w:hanging="360"/>
+      </w:pPr>
+      <w:rPr>
+        <w:rFonts w:ascii="Symbol" w:hAnsi="Symbol" w:hint="default"/>
+      </w:rPr>
+    </w:lvl>
+    <w:lvl w:ilvl="7" w:tplc="0C090003" w:tentative="1">
+      <w:start w:val="1"/>
+      <w:numFmt w:val="bullet"/>
+      <w:lvlText w:val="o"/>
+      <w:lvlJc w:val="left"/>
+      <w:pPr>
+        <w:ind w:left="5760" w:hanging="360"/>
+      </w:pPr>
+      <w:rPr>
+        <w:rFonts w:ascii="Courier New" w:hAnsi="Courier New" w:cs="Courier New" w:hint="default"/>
+      </w:rPr>
+    </w:lvl>
+    <w:lvl w:ilvl="8" w:tplc="0C090005" w:tentative="1">
+      <w:start w:val="1"/>
+      <w:numFmt w:val="bullet"/>
+      <w:lvlText w:val=""/>
+      <w:lvlJc w:val="left"/>
+      <w:pPr>
+        <w:ind w:left="6480" w:hanging="360"/>
+      </w:pPr>
+      <w:rPr>
+        <w:rFonts w:ascii="Wingdings" w:hAnsi="Wingdings" w:hint="default"/>
+      </w:rPr>
+    </w:lvl>
+  </w:abstractNum>
+  <w:abstractNum w:abstractNumId="10" w15:restartNumberingAfterBreak="0">
     <w:nsid w:val="34BC3F11"/>
     <w:multiLevelType w:val="hybridMultilevel"/>
     <w:tmpl w:val="6D4A2298"/>
@@ -2752,7 +2994,93 @@
       </w:rPr>
     </w:lvl>
   </w:abstractNum>
-  <w:abstractNum w:abstractNumId="9" w15:restartNumberingAfterBreak="0">
+  <w:abstractNum w:abstractNumId="11" w15:restartNumberingAfterBreak="0">
+    <w:nsid w:val="39A24B61"/>
+    <w:multiLevelType w:val="hybridMultilevel"/>
+    <w:tmpl w:val="F72E2BFE"/>
+    <w:lvl w:ilvl="0" w:tplc="0C09000F">
+      <w:start w:val="1"/>
+      <w:numFmt w:val="decimal"/>
+      <w:lvlText w:val="%1."/>
+      <w:lvlJc w:val="left"/>
+      <w:pPr>
+        <w:ind w:left="360" w:hanging="360"/>
+      </w:pPr>
+    </w:lvl>
+    <w:lvl w:ilvl="1" w:tplc="0C090019" w:tentative="1">
+      <w:start w:val="1"/>
+      <w:numFmt w:val="lowerLetter"/>
+      <w:lvlText w:val="%2."/>
+      <w:lvlJc w:val="left"/>
+      <w:pPr>
+        <w:ind w:left="1080" w:hanging="360"/>
+      </w:pPr>
+    </w:lvl>
+    <w:lvl w:ilvl="2" w:tplc="0C09001B" w:tentative="1">
+      <w:start w:val="1"/>
+      <w:numFmt w:val="lowerRoman"/>
+      <w:lvlText w:val="%3."/>
+      <w:lvlJc w:val="right"/>
+      <w:pPr>
+        <w:ind w:left="1800" w:hanging="180"/>
+      </w:pPr>
+    </w:lvl>
+    <w:lvl w:ilvl="3" w:tplc="0C09000F" w:tentative="1">
+      <w:start w:val="1"/>
+      <w:numFmt w:val="decimal"/>
+      <w:lvlText w:val="%4."/>
+      <w:lvlJc w:val="left"/>
+      <w:pPr>
+        <w:ind w:left="2520" w:hanging="360"/>
+      </w:pPr>
+    </w:lvl>
+    <w:lvl w:ilvl="4" w:tplc="0C090019" w:tentative="1">
+      <w:start w:val="1"/>
+      <w:numFmt w:val="lowerLetter"/>
+      <w:lvlText w:val="%5."/>
+      <w:lvlJc w:val="left"/>
+      <w:pPr>
+        <w:ind w:left="3240" w:hanging="360"/>
+      </w:pPr>
+    </w:lvl>
+    <w:lvl w:ilvl="5" w:tplc="0C09001B" w:tentative="1">
+      <w:start w:val="1"/>
+      <w:numFmt w:val="lowerRoman"/>
+      <w:lvlText w:val="%6."/>
+      <w:lvlJc w:val="right"/>
+      <w:pPr>
+        <w:ind w:left="3960" w:hanging="180"/>
+      </w:pPr>
+    </w:lvl>
+    <w:lvl w:ilvl="6" w:tplc="0C09000F" w:tentative="1">
+      <w:start w:val="1"/>
+      <w:numFmt w:val="decimal"/>
+      <w:lvlText w:val="%7."/>
+      <w:lvlJc w:val="left"/>
+      <w:pPr>
+        <w:ind w:left="4680" w:hanging="360"/>
+      </w:pPr>
+    </w:lvl>
+    <w:lvl w:ilvl="7" w:tplc="0C090019" w:tentative="1">
+      <w:start w:val="1"/>
+      <w:numFmt w:val="lowerLetter"/>
+      <w:lvlText w:val="%8."/>
+      <w:lvlJc w:val="left"/>
+      <w:pPr>
+        <w:ind w:left="5400" w:hanging="360"/>
+      </w:pPr>
+    </w:lvl>
+    <w:lvl w:ilvl="8" w:tplc="0C09001B" w:tentative="1">
+      <w:start w:val="1"/>
+      <w:numFmt w:val="lowerRoman"/>
+      <w:lvlText w:val="%9."/>
+      <w:lvlJc w:val="right"/>
+      <w:pPr>
+        <w:ind w:left="6120" w:hanging="180"/>
+      </w:pPr>
+    </w:lvl>
+  </w:abstractNum>
+  <w:abstractNum w:abstractNumId="12" w15:restartNumberingAfterBreak="0">
     <w:nsid w:val="6C111515"/>
     <w:multiLevelType w:val="hybridMultilevel"/>
     <w:tmpl w:val="368E44BC"/>
@@ -2865,7 +3193,7 @@
       </w:rPr>
     </w:lvl>
   </w:abstractNum>
-  <w:abstractNum w:abstractNumId="10" w15:restartNumberingAfterBreak="0">
+  <w:abstractNum w:abstractNumId="13" w15:restartNumberingAfterBreak="0">
     <w:nsid w:val="6EFC127A"/>
     <w:multiLevelType w:val="hybridMultilevel"/>
     <w:tmpl w:val="2F041A3E"/>
@@ -2975,7 +3303,7 @@
       </w:rPr>
     </w:lvl>
   </w:abstractNum>
-  <w:abstractNum w:abstractNumId="11" w15:restartNumberingAfterBreak="0">
+  <w:abstractNum w:abstractNumId="14" w15:restartNumberingAfterBreak="0">
     <w:nsid w:val="7294722A"/>
     <w:multiLevelType w:val="hybridMultilevel"/>
     <w:tmpl w:val="15A24570"/>
@@ -3087,7 +3415,7 @@
       </w:rPr>
     </w:lvl>
   </w:abstractNum>
-  <w:abstractNum w:abstractNumId="12" w15:restartNumberingAfterBreak="0">
+  <w:abstractNum w:abstractNumId="15" w15:restartNumberingAfterBreak="0">
     <w:nsid w:val="79E52850"/>
     <w:multiLevelType w:val="hybridMultilevel"/>
     <w:tmpl w:val="8DDA65B2"/>
@@ -3173,7 +3501,7 @@
       </w:pPr>
     </w:lvl>
   </w:abstractNum>
-  <w:abstractNum w:abstractNumId="13" w15:restartNumberingAfterBreak="0">
+  <w:abstractNum w:abstractNumId="16" w15:restartNumberingAfterBreak="0">
     <w:nsid w:val="7E734B49"/>
     <w:multiLevelType w:val="hybridMultilevel"/>
     <w:tmpl w:val="00ECA936"/>
@@ -3286,46 +3614,55 @@
     </w:lvl>
   </w:abstractNum>
   <w:num w:numId="1">
+    <w:abstractNumId w:val="4"/>
+  </w:num>
+  <w:num w:numId="2">
     <w:abstractNumId w:val="3"/>
   </w:num>
-  <w:num w:numId="2">
-    <w:abstractNumId w:val="2"/>
-  </w:num>
   <w:num w:numId="3">
-    <w:abstractNumId w:val="10"/>
+    <w:abstractNumId w:val="13"/>
   </w:num>
   <w:num w:numId="4">
-    <w:abstractNumId w:val="4"/>
+    <w:abstractNumId w:val="5"/>
   </w:num>
   <w:num w:numId="5">
-    <w:abstractNumId w:val="9"/>
+    <w:abstractNumId w:val="12"/>
   </w:num>
   <w:num w:numId="6">
-    <w:abstractNumId w:val="6"/>
+    <w:abstractNumId w:val="7"/>
   </w:num>
   <w:num w:numId="7">
     <w:abstractNumId w:val="0"/>
   </w:num>
   <w:num w:numId="8">
-    <w:abstractNumId w:val="13"/>
+    <w:abstractNumId w:val="16"/>
   </w:num>
   <w:num w:numId="9">
+    <w:abstractNumId w:val="2"/>
+  </w:num>
+  <w:num w:numId="10">
+    <w:abstractNumId w:val="14"/>
+  </w:num>
+  <w:num w:numId="11">
+    <w:abstractNumId w:val="6"/>
+  </w:num>
+  <w:num w:numId="12">
+    <w:abstractNumId w:val="8"/>
+  </w:num>
+  <w:num w:numId="13">
+    <w:abstractNumId w:val="15"/>
+  </w:num>
+  <w:num w:numId="14">
+    <w:abstractNumId w:val="10"/>
+  </w:num>
+  <w:num w:numId="15">
     <w:abstractNumId w:val="1"/>
   </w:num>
-  <w:num w:numId="10">
+  <w:num w:numId="16">
+    <w:abstractNumId w:val="9"/>
+  </w:num>
+  <w:num w:numId="17">
     <w:abstractNumId w:val="11"/>
-  </w:num>
-  <w:num w:numId="11">
-    <w:abstractNumId w:val="5"/>
-  </w:num>
-  <w:num w:numId="12">
-    <w:abstractNumId w:val="7"/>
-  </w:num>
-  <w:num w:numId="13">
-    <w:abstractNumId w:val="12"/>
-  </w:num>
-  <w:num w:numId="14">
-    <w:abstractNumId w:val="8"/>
   </w:num>
 </w:numbering>
 </file>
@@ -3745,7 +4082,7 @@
     </w:pPr>
     <w:rPr>
       <w:rFonts w:asciiTheme="majorHAnsi" w:eastAsiaTheme="majorEastAsia" w:hAnsiTheme="majorHAnsi" w:cstheme="majorBidi"/>
-      <w:color w:val="7B230B" w:themeColor="accent1" w:themeShade="BF"/>
+      <w:color w:val="B35E06" w:themeColor="accent1" w:themeShade="BF"/>
       <w:sz w:val="32"/>
       <w:szCs w:val="32"/>
     </w:rPr>
@@ -3767,7 +4104,7 @@
     </w:pPr>
     <w:rPr>
       <w:rFonts w:asciiTheme="majorHAnsi" w:eastAsiaTheme="majorEastAsia" w:hAnsiTheme="majorHAnsi" w:cstheme="majorBidi"/>
-      <w:color w:val="7B230B" w:themeColor="accent1" w:themeShade="BF"/>
+      <w:color w:val="B35E06" w:themeColor="accent1" w:themeShade="BF"/>
       <w:sz w:val="26"/>
       <w:szCs w:val="26"/>
     </w:rPr>
@@ -3789,15 +4126,36 @@
     </w:pPr>
     <w:rPr>
       <w:rFonts w:asciiTheme="majorHAnsi" w:eastAsiaTheme="majorEastAsia" w:hAnsiTheme="majorHAnsi" w:cstheme="majorBidi"/>
-      <w:color w:val="511707" w:themeColor="accent1" w:themeShade="7F"/>
+      <w:color w:val="773F04" w:themeColor="accent1" w:themeShade="7F"/>
       <w:sz w:val="24"/>
       <w:szCs w:val="24"/>
+    </w:rPr>
+  </w:style>
+  <w:style w:type="paragraph" w:styleId="Heading4">
+    <w:name w:val="heading 4"/>
+    <w:basedOn w:val="Normal"/>
+    <w:next w:val="Normal"/>
+    <w:link w:val="Heading4Char"/>
+    <w:uiPriority w:val="9"/>
+    <w:unhideWhenUsed/>
+    <w:qFormat/>
+    <w:rsid w:val="00F00DF9"/>
+    <w:pPr>
+      <w:keepNext/>
+      <w:keepLines/>
+      <w:spacing w:before="40" w:after="0"/>
+      <w:outlineLvl w:val="3"/>
+    </w:pPr>
+    <w:rPr>
+      <w:rFonts w:asciiTheme="majorHAnsi" w:eastAsiaTheme="majorEastAsia" w:hAnsiTheme="majorHAnsi" w:cstheme="majorBidi"/>
+      <w:i/>
+      <w:iCs/>
+      <w:color w:val="B35E06" w:themeColor="accent1" w:themeShade="BF"/>
     </w:rPr>
   </w:style>
   <w:style w:type="character" w:default="1" w:styleId="DefaultParagraphFont">
     <w:name w:val="Default Paragraph Font"/>
     <w:uiPriority w:val="1"/>
-    <w:semiHidden/>
     <w:unhideWhenUsed/>
   </w:style>
   <w:style w:type="table" w:default="1" w:styleId="TableNormal">
@@ -3894,7 +4252,7 @@
     <w:rsid w:val="00800272"/>
     <w:rPr>
       <w:rFonts w:asciiTheme="majorHAnsi" w:eastAsiaTheme="majorEastAsia" w:hAnsiTheme="majorHAnsi" w:cstheme="majorBidi"/>
-      <w:color w:val="7B230B" w:themeColor="accent1" w:themeShade="BF"/>
+      <w:color w:val="B35E06" w:themeColor="accent1" w:themeShade="BF"/>
       <w:sz w:val="32"/>
       <w:szCs w:val="32"/>
     </w:rPr>
@@ -3966,7 +4324,7 @@
     <w:rsid w:val="001A21FD"/>
     <w:rPr>
       <w:rFonts w:asciiTheme="majorHAnsi" w:eastAsiaTheme="majorEastAsia" w:hAnsiTheme="majorHAnsi" w:cstheme="majorBidi"/>
-      <w:color w:val="7B230B" w:themeColor="accent1" w:themeShade="BF"/>
+      <w:color w:val="B35E06" w:themeColor="accent1" w:themeShade="BF"/>
       <w:sz w:val="26"/>
       <w:szCs w:val="26"/>
     </w:rPr>
@@ -4057,7 +4415,7 @@
     <w:rsid w:val="00291D44"/>
     <w:rPr>
       <w:rFonts w:asciiTheme="majorHAnsi" w:eastAsiaTheme="majorEastAsia" w:hAnsiTheme="majorHAnsi" w:cstheme="majorBidi"/>
-      <w:color w:val="511707" w:themeColor="accent1" w:themeShade="7F"/>
+      <w:color w:val="773F04" w:themeColor="accent1" w:themeShade="7F"/>
       <w:sz w:val="24"/>
       <w:szCs w:val="24"/>
     </w:rPr>
@@ -4085,8 +4443,8 @@
     <w:rsid w:val="00A74552"/>
     <w:pPr>
       <w:pBdr>
-        <w:top w:val="single" w:sz="4" w:space="10" w:color="A5300F" w:themeColor="accent1"/>
-        <w:bottom w:val="single" w:sz="4" w:space="10" w:color="A5300F" w:themeColor="accent1"/>
+        <w:top w:val="single" w:sz="4" w:space="10" w:color="F07F09" w:themeColor="accent1"/>
+        <w:bottom w:val="single" w:sz="4" w:space="10" w:color="F07F09" w:themeColor="accent1"/>
       </w:pBdr>
       <w:spacing w:before="360" w:after="360"/>
       <w:ind w:left="864" w:right="864"/>
@@ -4095,7 +4453,7 @@
     <w:rPr>
       <w:i/>
       <w:iCs/>
-      <w:color w:val="A5300F" w:themeColor="accent1"/>
+      <w:color w:val="F07F09" w:themeColor="accent1"/>
     </w:rPr>
   </w:style>
   <w:style w:type="character" w:customStyle="1" w:styleId="IntenseQuoteChar">
@@ -4107,7 +4465,7 @@
     <w:rPr>
       <w:i/>
       <w:iCs/>
-      <w:color w:val="A5300F" w:themeColor="accent1"/>
+      <w:color w:val="F07F09" w:themeColor="accent1"/>
     </w:rPr>
   </w:style>
   <w:style w:type="paragraph" w:styleId="Caption">
@@ -4139,6 +4497,19 @@
     <w:rPr>
       <w:color w:val="605E5C"/>
       <w:shd w:val="clear" w:color="auto" w:fill="E1DFDD"/>
+    </w:rPr>
+  </w:style>
+  <w:style w:type="character" w:customStyle="1" w:styleId="Heading4Char">
+    <w:name w:val="Heading 4 Char"/>
+    <w:basedOn w:val="DefaultParagraphFont"/>
+    <w:link w:val="Heading4"/>
+    <w:uiPriority w:val="9"/>
+    <w:rsid w:val="00F00DF9"/>
+    <w:rPr>
+      <w:rFonts w:asciiTheme="majorHAnsi" w:eastAsiaTheme="majorEastAsia" w:hAnsiTheme="majorHAnsi" w:cstheme="majorBidi"/>
+      <w:i/>
+      <w:iCs/>
+      <w:color w:val="B35E06" w:themeColor="accent1" w:themeShade="BF"/>
     </w:rPr>
   </w:style>
 </w:styles>
@@ -4292,6 +4663,7 @@
     <w:rsid w:val="003A7165"/>
     <w:rsid w:val="00416AFA"/>
     <w:rsid w:val="00644CEA"/>
+    <w:rsid w:val="00961F37"/>
     <w:rsid w:val="009B4A84"/>
     <w:rsid w:val="00B25F9D"/>
     <w:rsid w:val="00DD6823"/>
@@ -4774,7 +5146,7 @@
 <file path=word/theme/theme1.xml><?xml version="1.0" encoding="utf-8"?>
 <a:theme xmlns:a="http://schemas.openxmlformats.org/drawingml/2006/main" name="Ion Boardroom">
   <a:themeElements>
-    <a:clrScheme name="Red">
+    <a:clrScheme name="Aspect">
       <a:dk1>
         <a:sysClr val="windowText" lastClr="000000"/>
       </a:dk1>
@@ -4785,25 +5157,25 @@
         <a:srgbClr val="323232"/>
       </a:dk2>
       <a:lt2>
-        <a:srgbClr val="E5C243"/>
+        <a:srgbClr val="E3DED1"/>
       </a:lt2>
       <a:accent1>
-        <a:srgbClr val="A5300F"/>
+        <a:srgbClr val="F07F09"/>
       </a:accent1>
       <a:accent2>
-        <a:srgbClr val="D55816"/>
+        <a:srgbClr val="9F2936"/>
       </a:accent2>
       <a:accent3>
-        <a:srgbClr val="E19825"/>
+        <a:srgbClr val="1B587C"/>
       </a:accent3>
       <a:accent4>
-        <a:srgbClr val="B19C7D"/>
+        <a:srgbClr val="4E8542"/>
       </a:accent4>
       <a:accent5>
-        <a:srgbClr val="7F5F52"/>
+        <a:srgbClr val="604878"/>
       </a:accent5>
       <a:accent6>
-        <a:srgbClr val="B27D49"/>
+        <a:srgbClr val="C19859"/>
       </a:accent6>
       <a:hlink>
         <a:srgbClr val="6B9F25"/>

</xml_diff>